<commit_message>
Added 'proficient in all paradigms'
</commit_message>
<xml_diff>
--- a/Resume Finance Word.docx
+++ b/Resume Finance Word.docx
@@ -83,9 +83,62 @@
         <w:rPr>
           <w:rFonts w:ascii="Helvetica" w:hAnsi="Helvetica"/>
         </w:rPr>
+        <w:t xml:space="preserve"> • </w:t>
+      </w:r>
+      <w:r>
+        <w:rPr>
+          <w:rFonts w:ascii="Helvetica" w:hAnsi="Helvetica"/>
+        </w:rPr>
         <w:t xml:space="preserve"> </w:t>
       </w:r>
-      <w:proofErr w:type="gramStart"/>
+      <w:r>
+        <w:rPr>
+          <w:rFonts w:ascii="Helvetica" w:hAnsi="Helvetica"/>
+        </w:rPr>
+        <w:t>dsouzarc@gmail.com</w:t>
+      </w:r>
+      <w:r>
+        <w:rPr>
+          <w:rFonts w:ascii="Helvetica" w:hAnsi="Helvetica"/>
+        </w:rPr>
+        <w:t xml:space="preserve"> </w:t>
+      </w:r>
+      <w:r>
+        <w:rPr>
+          <w:rFonts w:ascii="Helvetica" w:hAnsi="Helvetica"/>
+        </w:rPr>
+        <w:t xml:space="preserve"> </w:t>
+      </w:r>
+      <w:r>
+        <w:rPr>
+          <w:rFonts w:ascii="Helvetica" w:hAnsi="Helvetica"/>
+        </w:rPr>
+        <w:t xml:space="preserve"> </w:t>
+      </w:r>
+      <w:r>
+        <w:rPr>
+          <w:rFonts w:ascii="Helvetica" w:hAnsi="Helvetica"/>
+        </w:rPr>
+        <w:t>•</w:t>
+      </w:r>
+      <w:r>
+        <w:rPr>
+          <w:rFonts w:ascii="Helvetica" w:hAnsi="Helvetica"/>
+        </w:rPr>
+        <w:t xml:space="preserve"> </w:t>
+      </w:r>
+      <w:r>
+        <w:rPr>
+          <w:rFonts w:ascii="Helvetica" w:hAnsi="Helvetica"/>
+        </w:rPr>
+        <w:t xml:space="preserve"> </w:t>
+      </w:r>
+      <w:r>
+        <w:rPr>
+          <w:rFonts w:ascii="Helvetica" w:hAnsi="Helvetica"/>
+        </w:rPr>
+        <w:t xml:space="preserve">linkedin.com/in/dsouzarc   </w:t>
+      </w:r>
       <w:r>
         <w:rPr>
           <w:rFonts w:ascii="Helvetica" w:hAnsi="Helvetica"/>
@@ -102,91 +155,8 @@
         <w:rPr>
           <w:rFonts w:ascii="Helvetica" w:hAnsi="Helvetica"/>
         </w:rPr>
-        <w:t>dsouzarc@gmail.com</w:t>
-      </w:r>
-      <w:proofErr w:type="gramEnd"/>
-      <w:r>
-        <w:rPr>
-          <w:rFonts w:ascii="Helvetica" w:hAnsi="Helvetica"/>
-        </w:rPr>
-        <w:t xml:space="preserve"> </w:t>
-      </w:r>
-      <w:r>
-        <w:rPr>
-          <w:rFonts w:ascii="Helvetica" w:hAnsi="Helvetica"/>
-        </w:rPr>
-        <w:t xml:space="preserve"> </w:t>
-      </w:r>
-      <w:r>
-        <w:rPr>
-          <w:rFonts w:ascii="Helvetica" w:hAnsi="Helvetica"/>
-        </w:rPr>
-        <w:t xml:space="preserve"> </w:t>
-      </w:r>
-      <w:r>
-        <w:rPr>
-          <w:rFonts w:ascii="Helvetica" w:hAnsi="Helvetica"/>
-        </w:rPr>
-        <w:t>•</w:t>
-      </w:r>
-      <w:r>
-        <w:rPr>
-          <w:rFonts w:ascii="Helvetica" w:hAnsi="Helvetica"/>
-        </w:rPr>
-        <w:t xml:space="preserve"> </w:t>
-      </w:r>
-      <w:r>
-        <w:rPr>
-          <w:rFonts w:ascii="Helvetica" w:hAnsi="Helvetica"/>
-        </w:rPr>
-        <w:t xml:space="preserve"> </w:t>
-      </w:r>
-      <w:r>
-        <w:rPr>
-          <w:rFonts w:ascii="Helvetica" w:hAnsi="Helvetica"/>
-        </w:rPr>
-        <w:t>linkedin.com/in/</w:t>
-      </w:r>
-      <w:proofErr w:type="spellStart"/>
-      <w:r>
-        <w:rPr>
-          <w:rFonts w:ascii="Helvetica" w:hAnsi="Helvetica"/>
-        </w:rPr>
-        <w:t>dsouzarc</w:t>
-      </w:r>
-      <w:proofErr w:type="spellEnd"/>
-      <w:r>
-        <w:rPr>
-          <w:rFonts w:ascii="Helvetica" w:hAnsi="Helvetica"/>
-        </w:rPr>
-        <w:t xml:space="preserve">   </w:t>
-      </w:r>
-      <w:r>
-        <w:rPr>
-          <w:rFonts w:ascii="Helvetica" w:hAnsi="Helvetica"/>
-        </w:rPr>
-        <w:t xml:space="preserve">• </w:t>
-      </w:r>
-      <w:r>
-        <w:rPr>
-          <w:rFonts w:ascii="Helvetica" w:hAnsi="Helvetica"/>
-        </w:rPr>
-        <w:t xml:space="preserve"> </w:t>
-      </w:r>
-      <w:r>
-        <w:rPr>
-          <w:rFonts w:ascii="Helvetica" w:hAnsi="Helvetica"/>
-        </w:rPr>
-        <w:t>github.com/</w:t>
-      </w:r>
-      <w:proofErr w:type="spellStart"/>
-      <w:r>
-        <w:rPr>
-          <w:rFonts w:ascii="Helvetica" w:hAnsi="Helvetica"/>
-        </w:rPr>
-        <w:t>dsouzarc</w:t>
-      </w:r>
-      <w:proofErr w:type="spellEnd"/>
+        <w:t>github.com/dsouzarc</w:t>
+      </w:r>
     </w:p>
     <w:p>
       <w:pPr>
@@ -227,23 +197,7 @@
           <w:rFonts w:ascii="Helvetica" w:hAnsi="Helvetica"/>
           <w:b/>
         </w:rPr>
-        <w:t>Javelin Capital Markets, LLC</w:t>
-      </w:r>
-      <w:proofErr w:type="gramStart"/>
-      <w:r>
-        <w:rPr>
-          <w:rFonts w:ascii="Helvetica" w:hAnsi="Helvetica"/>
-          <w:b/>
-        </w:rPr>
-        <w:t>.,</w:t>
-      </w:r>
-      <w:proofErr w:type="gramEnd"/>
-      <w:r>
-        <w:rPr>
-          <w:rFonts w:ascii="Helvetica" w:hAnsi="Helvetica"/>
-          <w:b/>
-        </w:rPr>
-        <w:t xml:space="preserve"> </w:t>
+        <w:t xml:space="preserve">Javelin Capital Markets, LLC., </w:t>
       </w:r>
       <w:r>
         <w:rPr>
@@ -388,16 +342,7 @@
           <w:rFonts w:ascii="Helvetica" w:hAnsi="Helvetica"/>
           <w:color w:val="000000"/>
         </w:rPr>
-        <w:t xml:space="preserve">Built several automated </w:t>
-      </w:r>
-      <w:bookmarkStart w:id="0" w:name="_GoBack"/>
-      <w:bookmarkEnd w:id="0"/>
-      <w:r>
-        <w:rPr>
-          <w:rFonts w:ascii="Helvetica" w:hAnsi="Helvetica"/>
-          <w:color w:val="000000"/>
-        </w:rPr>
-        <w:t xml:space="preserve">testing systems to continuously test various trading features under different conditions. </w:t>
+        <w:t xml:space="preserve">Built several automated testing systems to continuously test various trading features under different conditions. </w:t>
       </w:r>
       <w:r>
         <w:rPr>
@@ -434,23 +379,7 @@
           <w:rFonts w:ascii="Helvetica" w:hAnsi="Helvetica"/>
           <w:color w:val="000000"/>
         </w:rPr>
-        <w:t xml:space="preserve"> system from </w:t>
-      </w:r>
-      <w:proofErr w:type="spellStart"/>
-      <w:r>
-        <w:rPr>
-          <w:rFonts w:ascii="Helvetica" w:hAnsi="Helvetica"/>
-          <w:color w:val="000000"/>
-        </w:rPr>
-        <w:t>FixML</w:t>
-      </w:r>
-      <w:proofErr w:type="spellEnd"/>
-      <w:r>
-        <w:rPr>
-          <w:rFonts w:ascii="Helvetica" w:hAnsi="Helvetica"/>
-          <w:color w:val="000000"/>
-        </w:rPr>
-        <w:t xml:space="preserve"> to FPML</w:t>
+        <w:t xml:space="preserve"> system from FixML to FPML</w:t>
       </w:r>
       <w:r>
         <w:rPr>
@@ -809,21 +738,7 @@
         <w:rPr>
           <w:rFonts w:ascii="Helvetica" w:hAnsi="Helvetica"/>
         </w:rPr>
-        <w:t xml:space="preserve">Uses an algorithm I wrote to determine whether a stock’s price </w:t>
-      </w:r>
-      <w:proofErr w:type="gramStart"/>
-      <w:r>
-        <w:rPr>
-          <w:rFonts w:ascii="Helvetica" w:hAnsi="Helvetica"/>
-        </w:rPr>
-        <w:t>will</w:t>
-      </w:r>
-      <w:proofErr w:type="gramEnd"/>
-      <w:r>
-        <w:rPr>
-          <w:rFonts w:ascii="Helvetica" w:hAnsi="Helvetica"/>
-        </w:rPr>
-        <w:t xml:space="preserve"> increase in the future. </w:t>
+        <w:t xml:space="preserve">Uses an algorithm I wrote to determine whether a stock’s price will increase in the future. </w:t>
       </w:r>
     </w:p>
     <w:p>
@@ -865,21 +780,7 @@
         <w:rPr>
           <w:rFonts w:ascii="Helvetica" w:hAnsi="Helvetica"/>
         </w:rPr>
-        <w:t xml:space="preserve">Parses </w:t>
-      </w:r>
-      <w:proofErr w:type="spellStart"/>
-      <w:r>
-        <w:rPr>
-          <w:rFonts w:ascii="Helvetica" w:hAnsi="Helvetica"/>
-        </w:rPr>
-        <w:t>Nasdaq</w:t>
-      </w:r>
-      <w:proofErr w:type="spellEnd"/>
-      <w:r>
-        <w:rPr>
-          <w:rFonts w:ascii="Helvetica" w:hAnsi="Helvetica"/>
-        </w:rPr>
-        <w:t xml:space="preserve"> to get real time stock quotes (as opposed to other apps’ 15 min. delay)</w:t>
+        <w:t>Parses Nasdaq to get real time stock quotes (as opposed to other apps’ 15 min. delay)</w:t>
       </w:r>
     </w:p>
     <w:p>
@@ -912,19 +813,11 @@
         </w:rPr>
         <w:t xml:space="preserve">and </w:t>
       </w:r>
-      <w:proofErr w:type="spellStart"/>
-      <w:r>
-        <w:rPr>
-          <w:rFonts w:ascii="Helvetica" w:hAnsi="Helvetica"/>
-        </w:rPr>
-        <w:t>iOS</w:t>
-      </w:r>
-      <w:proofErr w:type="spellEnd"/>
-      <w:r>
-        <w:rPr>
-          <w:rFonts w:ascii="Helvetica" w:hAnsi="Helvetica"/>
-        </w:rPr>
-        <w:t xml:space="preserve"> Application</w:t>
+      <w:r>
+        <w:rPr>
+          <w:rFonts w:ascii="Helvetica" w:hAnsi="Helvetica"/>
+        </w:rPr>
+        <w:t>iOS Application</w:t>
       </w:r>
       <w:r>
         <w:rPr>
@@ -995,28 +888,12 @@
           <w:rFonts w:ascii="Helvetica" w:hAnsi="Helvetica"/>
         </w:rPr>
       </w:pPr>
-      <w:proofErr w:type="gramStart"/>
-      <w:r>
-        <w:rPr>
-          <w:rFonts w:ascii="Helvetica" w:hAnsi="Helvetica"/>
-        </w:rPr>
-        <w:t xml:space="preserve">A refined version of </w:t>
-      </w:r>
-      <w:proofErr w:type="spellStart"/>
-      <w:r>
-        <w:rPr>
-          <w:rFonts w:ascii="Helvetica" w:hAnsi="Helvetica"/>
-        </w:rPr>
-        <w:t>Uber</w:t>
-      </w:r>
-      <w:proofErr w:type="spellEnd"/>
-      <w:r>
-        <w:rPr>
-          <w:rFonts w:ascii="Helvetica" w:hAnsi="Helvetica"/>
-        </w:rPr>
-        <w:t xml:space="preserve"> for crowd-sourcing the delivery of food.</w:t>
-      </w:r>
-      <w:proofErr w:type="gramEnd"/>
+      <w:r>
+        <w:rPr>
+          <w:rFonts w:ascii="Helvetica" w:hAnsi="Helvetica"/>
+        </w:rPr>
+        <w:t>A refined version of Uber for crowd-sourcing the delivery of food.</w:t>
+      </w:r>
     </w:p>
     <w:p>
       <w:pPr>
@@ -1279,7 +1156,27 @@
         <w:rPr>
           <w:rFonts w:ascii="Helvetica" w:hAnsi="Helvetica"/>
         </w:rPr>
-        <w:t>Java (front and back end), Android (all-around, from UI to backend)</w:t>
+        <w:t>Java (</w:t>
+      </w:r>
+      <w:r>
+        <w:rPr>
+          <w:rFonts w:ascii="Helvetica" w:hAnsi="Helvetica"/>
+        </w:rPr>
+        <w:t xml:space="preserve">proficient in </w:t>
+      </w:r>
+      <w:bookmarkStart w:id="0" w:name="_GoBack"/>
+      <w:bookmarkEnd w:id="0"/>
+      <w:r>
+        <w:rPr>
+          <w:rFonts w:ascii="Helvetica" w:hAnsi="Helvetica"/>
+        </w:rPr>
+        <w:t xml:space="preserve">all paradigms), </w:t>
+      </w:r>
+      <w:r>
+        <w:rPr>
+          <w:rFonts w:ascii="Helvetica" w:hAnsi="Helvetica"/>
+        </w:rPr>
+        <w:t>Android (all-around, from UI to backend)</w:t>
       </w:r>
     </w:p>
     <w:p>
@@ -1315,35 +1212,7 @@
         <w:rPr>
           <w:rFonts w:ascii="Helvetica" w:hAnsi="Helvetica"/>
         </w:rPr>
-        <w:t>JavaScript (</w:t>
-      </w:r>
-      <w:proofErr w:type="spellStart"/>
-      <w:r>
-        <w:rPr>
-          <w:rFonts w:ascii="Helvetica" w:hAnsi="Helvetica"/>
-        </w:rPr>
-        <w:t>NodeJS</w:t>
-      </w:r>
-      <w:proofErr w:type="spellEnd"/>
-      <w:r>
-        <w:rPr>
-          <w:rFonts w:ascii="Helvetica" w:hAnsi="Helvetica"/>
-        </w:rPr>
-        <w:t xml:space="preserve">), Objective-C, C++, Bash, </w:t>
-      </w:r>
-      <w:proofErr w:type="spellStart"/>
-      <w:r>
-        <w:rPr>
-          <w:rFonts w:ascii="Helvetica" w:hAnsi="Helvetica"/>
-        </w:rPr>
-        <w:t>Git</w:t>
-      </w:r>
-      <w:proofErr w:type="spellEnd"/>
-      <w:r>
-        <w:rPr>
-          <w:rFonts w:ascii="Helvetica" w:hAnsi="Helvetica"/>
-        </w:rPr>
-        <w:t>, Vim</w:t>
+        <w:t>JavaScript (NodeJS), Objective-C, C++, Bash, Git, Vim</w:t>
       </w:r>
       <w:r>
         <w:rPr>
@@ -1447,21 +1316,7 @@
         <w:rPr>
           <w:rFonts w:ascii="Helvetica" w:hAnsi="Helvetica"/>
         </w:rPr>
-        <w:t xml:space="preserve">I’ve attended several </w:t>
-      </w:r>
-      <w:proofErr w:type="spellStart"/>
-      <w:r>
-        <w:rPr>
-          <w:rFonts w:ascii="Helvetica" w:hAnsi="Helvetica"/>
-        </w:rPr>
-        <w:t>hackathons</w:t>
-      </w:r>
-      <w:proofErr w:type="spellEnd"/>
-      <w:r>
-        <w:rPr>
-          <w:rFonts w:ascii="Helvetica" w:hAnsi="Helvetica"/>
-        </w:rPr>
-        <w:t xml:space="preserve">, and am in the process of organizing one. </w:t>
+        <w:t xml:space="preserve">I’ve attended several hackathons, and am in the process of organizing one. </w:t>
       </w:r>
       <w:r>
         <w:rPr>
@@ -2398,7 +2253,7 @@
 </file>
 
 <file path=customXml/itemProps1.xml><?xml version="1.0" encoding="utf-8"?>
-<ds:datastoreItem xmlns:ds="http://schemas.openxmlformats.org/officeDocument/2006/customXml" ds:itemID="{3E6D065B-3C57-7544-ADB2-0E859E9EADA2}">
+<ds:datastoreItem xmlns:ds="http://schemas.openxmlformats.org/officeDocument/2006/customXml" ds:itemID="{C97AE278-D6D2-404D-A4EA-3D3E99241462}">
   <ds:schemaRefs>
     <ds:schemaRef ds:uri="http://schemas.openxmlformats.org/officeDocument/2006/bibliography"/>
   </ds:schemaRefs>

</xml_diff>

<commit_message>
Removed incorrect 'beta ratio' statement
</commit_message>
<xml_diff>
--- a/Resume Finance Word.docx
+++ b/Resume Finance Word.docx
@@ -83,20 +83,28 @@
         <w:rPr>
           <w:rFonts w:ascii="Helvetica" w:hAnsi="Helvetica"/>
         </w:rPr>
-        <w:t xml:space="preserve"> • </w:t>
-      </w:r>
-      <w:r>
-        <w:rPr>
-          <w:rFonts w:ascii="Helvetica" w:hAnsi="Helvetica"/>
-        </w:rPr>
         <w:t xml:space="preserve"> </w:t>
       </w:r>
+      <w:proofErr w:type="gramStart"/>
+      <w:r>
+        <w:rPr>
+          <w:rFonts w:ascii="Helvetica" w:hAnsi="Helvetica"/>
+        </w:rPr>
+        <w:t xml:space="preserve">• </w:t>
+      </w:r>
+      <w:r>
+        <w:rPr>
+          <w:rFonts w:ascii="Helvetica" w:hAnsi="Helvetica"/>
+        </w:rPr>
+        <w:t xml:space="preserve"> </w:t>
+      </w:r>
       <w:r>
         <w:rPr>
           <w:rFonts w:ascii="Helvetica" w:hAnsi="Helvetica"/>
         </w:rPr>
         <w:t>dsouzarc@gmail.com</w:t>
       </w:r>
+      <w:proofErr w:type="gramEnd"/>
       <w:r>
         <w:rPr>
           <w:rFonts w:ascii="Helvetica" w:hAnsi="Helvetica"/>
@@ -137,7 +145,21 @@
         <w:rPr>
           <w:rFonts w:ascii="Helvetica" w:hAnsi="Helvetica"/>
         </w:rPr>
-        <w:t xml:space="preserve">linkedin.com/in/dsouzarc   </w:t>
+        <w:t>linkedin.com/in/</w:t>
+      </w:r>
+      <w:proofErr w:type="spellStart"/>
+      <w:r>
+        <w:rPr>
+          <w:rFonts w:ascii="Helvetica" w:hAnsi="Helvetica"/>
+        </w:rPr>
+        <w:t>dsouzarc</w:t>
+      </w:r>
+      <w:proofErr w:type="spellEnd"/>
+      <w:r>
+        <w:rPr>
+          <w:rFonts w:ascii="Helvetica" w:hAnsi="Helvetica"/>
+        </w:rPr>
+        <w:t xml:space="preserve">   </w:t>
       </w:r>
       <w:r>
         <w:rPr>
@@ -155,8 +177,16 @@
         <w:rPr>
           <w:rFonts w:ascii="Helvetica" w:hAnsi="Helvetica"/>
         </w:rPr>
-        <w:t>github.com/dsouzarc</w:t>
-      </w:r>
+        <w:t>github.com/</w:t>
+      </w:r>
+      <w:proofErr w:type="spellStart"/>
+      <w:r>
+        <w:rPr>
+          <w:rFonts w:ascii="Helvetica" w:hAnsi="Helvetica"/>
+        </w:rPr>
+        <w:t>dsouzarc</w:t>
+      </w:r>
+      <w:proofErr w:type="spellEnd"/>
     </w:p>
     <w:p>
       <w:pPr>
@@ -197,7 +227,23 @@
           <w:rFonts w:ascii="Helvetica" w:hAnsi="Helvetica"/>
           <w:b/>
         </w:rPr>
-        <w:t xml:space="preserve">Javelin Capital Markets, LLC., </w:t>
+        <w:t>Javelin Capital Markets, LLC</w:t>
+      </w:r>
+      <w:proofErr w:type="gramStart"/>
+      <w:r>
+        <w:rPr>
+          <w:rFonts w:ascii="Helvetica" w:hAnsi="Helvetica"/>
+          <w:b/>
+        </w:rPr>
+        <w:t>.,</w:t>
+      </w:r>
+      <w:proofErr w:type="gramEnd"/>
+      <w:r>
+        <w:rPr>
+          <w:rFonts w:ascii="Helvetica" w:hAnsi="Helvetica"/>
+          <w:b/>
+        </w:rPr>
+        <w:t xml:space="preserve"> </w:t>
       </w:r>
       <w:r>
         <w:rPr>
@@ -379,7 +425,23 @@
           <w:rFonts w:ascii="Helvetica" w:hAnsi="Helvetica"/>
           <w:color w:val="000000"/>
         </w:rPr>
-        <w:t xml:space="preserve"> system from FixML to FPML</w:t>
+        <w:t xml:space="preserve"> system from </w:t>
+      </w:r>
+      <w:proofErr w:type="spellStart"/>
+      <w:r>
+        <w:rPr>
+          <w:rFonts w:ascii="Helvetica" w:hAnsi="Helvetica"/>
+          <w:color w:val="000000"/>
+        </w:rPr>
+        <w:t>FixML</w:t>
+      </w:r>
+      <w:proofErr w:type="spellEnd"/>
+      <w:r>
+        <w:rPr>
+          <w:rFonts w:ascii="Helvetica" w:hAnsi="Helvetica"/>
+          <w:color w:val="000000"/>
+        </w:rPr>
+        <w:t xml:space="preserve"> to FPML</w:t>
       </w:r>
       <w:r>
         <w:rPr>
@@ -738,7 +800,21 @@
         <w:rPr>
           <w:rFonts w:ascii="Helvetica" w:hAnsi="Helvetica"/>
         </w:rPr>
-        <w:t xml:space="preserve">Uses an algorithm I wrote to determine whether a stock’s price will increase in the future. </w:t>
+        <w:t xml:space="preserve">Uses an algorithm I wrote to determine whether a stock’s price </w:t>
+      </w:r>
+      <w:proofErr w:type="gramStart"/>
+      <w:r>
+        <w:rPr>
+          <w:rFonts w:ascii="Helvetica" w:hAnsi="Helvetica"/>
+        </w:rPr>
+        <w:t>will</w:t>
+      </w:r>
+      <w:proofErr w:type="gramEnd"/>
+      <w:r>
+        <w:rPr>
+          <w:rFonts w:ascii="Helvetica" w:hAnsi="Helvetica"/>
+        </w:rPr>
+        <w:t xml:space="preserve"> increase in the future. </w:t>
       </w:r>
     </w:p>
     <w:p>
@@ -759,7 +835,23 @@
           <w:rFonts w:ascii="Helvetica" w:hAnsi="Helvetica"/>
           <w:color w:val="000000"/>
         </w:rPr>
-        <w:t>The algorithm downloads and takes into account the company’s P/E and Beta Ratio, Income Statement, Balance Sheet, Cash Flow, and historical trading data.</w:t>
+        <w:t>The algorithm downloads and takes into ac</w:t>
+      </w:r>
+      <w:r>
+        <w:rPr>
+          <w:rFonts w:ascii="Helvetica" w:hAnsi="Helvetica"/>
+          <w:color w:val="000000"/>
+        </w:rPr>
+        <w:t>count the company’s P/E ratio, Beta</w:t>
+      </w:r>
+      <w:bookmarkStart w:id="0" w:name="_GoBack"/>
+      <w:bookmarkEnd w:id="0"/>
+      <w:r>
+        <w:rPr>
+          <w:rFonts w:ascii="Helvetica" w:hAnsi="Helvetica"/>
+          <w:color w:val="000000"/>
+        </w:rPr>
+        <w:t>, Income Statement, Balance Sheet, Cash Flow, and historical trading data.</w:t>
       </w:r>
     </w:p>
     <w:p>
@@ -780,7 +872,21 @@
         <w:rPr>
           <w:rFonts w:ascii="Helvetica" w:hAnsi="Helvetica"/>
         </w:rPr>
-        <w:t>Parses Nasdaq to get real time stock quotes (as opposed to other apps’ 15 min. delay)</w:t>
+        <w:t xml:space="preserve">Parses </w:t>
+      </w:r>
+      <w:proofErr w:type="spellStart"/>
+      <w:r>
+        <w:rPr>
+          <w:rFonts w:ascii="Helvetica" w:hAnsi="Helvetica"/>
+        </w:rPr>
+        <w:t>Nasdaq</w:t>
+      </w:r>
+      <w:proofErr w:type="spellEnd"/>
+      <w:r>
+        <w:rPr>
+          <w:rFonts w:ascii="Helvetica" w:hAnsi="Helvetica"/>
+        </w:rPr>
+        <w:t xml:space="preserve"> to get real time stock quotes (as opposed to other apps’ 15 min. delay)</w:t>
       </w:r>
     </w:p>
     <w:p>
@@ -813,11 +919,19 @@
         </w:rPr>
         <w:t xml:space="preserve">and </w:t>
       </w:r>
-      <w:r>
-        <w:rPr>
-          <w:rFonts w:ascii="Helvetica" w:hAnsi="Helvetica"/>
-        </w:rPr>
-        <w:t>iOS Application</w:t>
+      <w:proofErr w:type="spellStart"/>
+      <w:r>
+        <w:rPr>
+          <w:rFonts w:ascii="Helvetica" w:hAnsi="Helvetica"/>
+        </w:rPr>
+        <w:t>iOS</w:t>
+      </w:r>
+      <w:proofErr w:type="spellEnd"/>
+      <w:r>
+        <w:rPr>
+          <w:rFonts w:ascii="Helvetica" w:hAnsi="Helvetica"/>
+        </w:rPr>
+        <w:t xml:space="preserve"> Application</w:t>
       </w:r>
       <w:r>
         <w:rPr>
@@ -888,12 +1002,28 @@
           <w:rFonts w:ascii="Helvetica" w:hAnsi="Helvetica"/>
         </w:rPr>
       </w:pPr>
-      <w:r>
-        <w:rPr>
-          <w:rFonts w:ascii="Helvetica" w:hAnsi="Helvetica"/>
-        </w:rPr>
-        <w:t>A refined version of Uber for crowd-sourcing the delivery of food.</w:t>
-      </w:r>
+      <w:proofErr w:type="gramStart"/>
+      <w:r>
+        <w:rPr>
+          <w:rFonts w:ascii="Helvetica" w:hAnsi="Helvetica"/>
+        </w:rPr>
+        <w:t xml:space="preserve">A refined version of </w:t>
+      </w:r>
+      <w:proofErr w:type="spellStart"/>
+      <w:r>
+        <w:rPr>
+          <w:rFonts w:ascii="Helvetica" w:hAnsi="Helvetica"/>
+        </w:rPr>
+        <w:t>Uber</w:t>
+      </w:r>
+      <w:proofErr w:type="spellEnd"/>
+      <w:r>
+        <w:rPr>
+          <w:rFonts w:ascii="Helvetica" w:hAnsi="Helvetica"/>
+        </w:rPr>
+        <w:t xml:space="preserve"> for crowd-sourcing the delivery of food.</w:t>
+      </w:r>
+      <w:proofErr w:type="gramEnd"/>
     </w:p>
     <w:p>
       <w:pPr>
@@ -1162,15 +1292,7 @@
         <w:rPr>
           <w:rFonts w:ascii="Helvetica" w:hAnsi="Helvetica"/>
         </w:rPr>
-        <w:t xml:space="preserve">proficient in </w:t>
-      </w:r>
-      <w:bookmarkStart w:id="0" w:name="_GoBack"/>
-      <w:bookmarkEnd w:id="0"/>
-      <w:r>
-        <w:rPr>
-          <w:rFonts w:ascii="Helvetica" w:hAnsi="Helvetica"/>
-        </w:rPr>
-        <w:t xml:space="preserve">all paradigms), </w:t>
+        <w:t xml:space="preserve">proficient in all paradigms), </w:t>
       </w:r>
       <w:r>
         <w:rPr>
@@ -1212,7 +1334,35 @@
         <w:rPr>
           <w:rFonts w:ascii="Helvetica" w:hAnsi="Helvetica"/>
         </w:rPr>
-        <w:t>JavaScript (NodeJS), Objective-C, C++, Bash, Git, Vim</w:t>
+        <w:t>JavaScript (</w:t>
+      </w:r>
+      <w:proofErr w:type="spellStart"/>
+      <w:r>
+        <w:rPr>
+          <w:rFonts w:ascii="Helvetica" w:hAnsi="Helvetica"/>
+        </w:rPr>
+        <w:t>NodeJS</w:t>
+      </w:r>
+      <w:proofErr w:type="spellEnd"/>
+      <w:r>
+        <w:rPr>
+          <w:rFonts w:ascii="Helvetica" w:hAnsi="Helvetica"/>
+        </w:rPr>
+        <w:t xml:space="preserve">), Objective-C, C++, Bash, </w:t>
+      </w:r>
+      <w:proofErr w:type="spellStart"/>
+      <w:r>
+        <w:rPr>
+          <w:rFonts w:ascii="Helvetica" w:hAnsi="Helvetica"/>
+        </w:rPr>
+        <w:t>Git</w:t>
+      </w:r>
+      <w:proofErr w:type="spellEnd"/>
+      <w:r>
+        <w:rPr>
+          <w:rFonts w:ascii="Helvetica" w:hAnsi="Helvetica"/>
+        </w:rPr>
+        <w:t>, Vim</w:t>
       </w:r>
       <w:r>
         <w:rPr>
@@ -1316,7 +1466,21 @@
         <w:rPr>
           <w:rFonts w:ascii="Helvetica" w:hAnsi="Helvetica"/>
         </w:rPr>
-        <w:t xml:space="preserve">I’ve attended several hackathons, and am in the process of organizing one. </w:t>
+        <w:t xml:space="preserve">I’ve attended several </w:t>
+      </w:r>
+      <w:proofErr w:type="spellStart"/>
+      <w:r>
+        <w:rPr>
+          <w:rFonts w:ascii="Helvetica" w:hAnsi="Helvetica"/>
+        </w:rPr>
+        <w:t>hackathons</w:t>
+      </w:r>
+      <w:proofErr w:type="spellEnd"/>
+      <w:r>
+        <w:rPr>
+          <w:rFonts w:ascii="Helvetica" w:hAnsi="Helvetica"/>
+        </w:rPr>
+        <w:t xml:space="preserve">, and am in the process of organizing one. </w:t>
       </w:r>
       <w:r>
         <w:rPr>
@@ -2253,7 +2417,7 @@
 </file>
 
 <file path=customXml/itemProps1.xml><?xml version="1.0" encoding="utf-8"?>
-<ds:datastoreItem xmlns:ds="http://schemas.openxmlformats.org/officeDocument/2006/customXml" ds:itemID="{C97AE278-D6D2-404D-A4EA-3D3E99241462}">
+<ds:datastoreItem xmlns:ds="http://schemas.openxmlformats.org/officeDocument/2006/customXml" ds:itemID="{81F227A4-A633-A64D-BAC0-5AF9CAE592F5}">
   <ds:schemaRefs>
     <ds:schemaRef ds:uri="http://schemas.openxmlformats.org/officeDocument/2006/bibliography"/>
   </ds:schemaRefs>

</xml_diff>

<commit_message>
Exchanged Trading Platform with Swap Execution Facility
</commit_message>
<xml_diff>
--- a/Resume Finance Word.docx
+++ b/Resume Finance Word.docx
@@ -291,23 +291,36 @@
           <w:rFonts w:ascii="Helvetica" w:hAnsi="Helvetica"/>
         </w:rPr>
       </w:pPr>
-      <w:r>
-        <w:rPr>
-          <w:rFonts w:ascii="Helvetica" w:hAnsi="Helvetica"/>
-        </w:rPr>
-        <w:t>Trading pla</w:t>
-      </w:r>
-      <w:r>
-        <w:rPr>
-          <w:rFonts w:ascii="Helvetica" w:hAnsi="Helvetica"/>
-        </w:rPr>
-        <w:t>tform for Interest Rate Swaps (</w:t>
-      </w:r>
-      <w:r>
-        <w:rPr>
-          <w:rFonts w:ascii="Helvetica" w:hAnsi="Helvetica"/>
-        </w:rPr>
-        <w:t>debt instruments with $1,000,000 minimum value</w:t>
+      <w:bookmarkStart w:id="0" w:name="_GoBack"/>
+      <w:r>
+        <w:rPr>
+          <w:rFonts w:ascii="Helvetica" w:hAnsi="Helvetica"/>
+        </w:rPr>
+        <w:t xml:space="preserve">Swap Execution Facility </w:t>
+      </w:r>
+      <w:r>
+        <w:rPr>
+          <w:rFonts w:ascii="Helvetica" w:hAnsi="Helvetica"/>
+        </w:rPr>
+        <w:t>for Interest Rate Swaps (</w:t>
+      </w:r>
+      <w:r>
+        <w:rPr>
+          <w:rFonts w:ascii="Helvetica" w:hAnsi="Helvetica"/>
+        </w:rPr>
+        <w:t xml:space="preserve">debt </w:t>
+      </w:r>
+      <w:r>
+        <w:rPr>
+          <w:rFonts w:ascii="Helvetica" w:hAnsi="Helvetica"/>
+        </w:rPr>
+        <w:t>instruments with $1,000,000 min.</w:t>
+      </w:r>
+      <w:r>
+        <w:rPr>
+          <w:rFonts w:ascii="Helvetica" w:hAnsi="Helvetica"/>
+        </w:rPr>
+        <w:t xml:space="preserve"> value</w:t>
       </w:r>
       <w:r>
         <w:rPr>
@@ -316,6 +329,7 @@
         <w:t>)</w:t>
       </w:r>
     </w:p>
+    <w:bookmarkEnd w:id="0"/>
     <w:p>
       <w:pPr>
         <w:numPr>
@@ -844,8 +858,6 @@
         </w:rPr>
         <w:t>count the company’s P/E ratio, Beta</w:t>
       </w:r>
-      <w:bookmarkStart w:id="0" w:name="_GoBack"/>
-      <w:bookmarkEnd w:id="0"/>
       <w:r>
         <w:rPr>
           <w:rFonts w:ascii="Helvetica" w:hAnsi="Helvetica"/>
@@ -2417,7 +2429,7 @@
 </file>
 
 <file path=customXml/itemProps1.xml><?xml version="1.0" encoding="utf-8"?>
-<ds:datastoreItem xmlns:ds="http://schemas.openxmlformats.org/officeDocument/2006/customXml" ds:itemID="{81F227A4-A633-A64D-BAC0-5AF9CAE592F5}">
+<ds:datastoreItem xmlns:ds="http://schemas.openxmlformats.org/officeDocument/2006/customXml" ds:itemID="{FB190323-6B4B-7E40-A18D-0E6063065D07}">
   <ds:schemaRefs>
     <ds:schemaRef ds:uri="http://schemas.openxmlformats.org/officeDocument/2006/bibliography"/>
   </ds:schemaRefs>

</xml_diff>